<commit_message>
Added Working Loging and Logout
Add dbsettings.inc.php
Add dbconnection.inc.php
Add checkauth.inc.php
Add login_error.png
Add ipa.sql
Add test.sql
Add save.txt
Add login
Add logout
Add logout and toSha function to functioncontroller
Change header
Change Navigation
Change format in index.php
Change login.css
Change sbts.css
Change neuernutzer.php page
Change neuesticket.php page
Change profil.php page
Change usermanagement.php
</commit_message>
<xml_diff>
--- a/Dokumentation/IPA Doku-v1.2.docx
+++ b/Dokumentation/IPA Doku-v1.2.docx
@@ -4567,15 +4567,7 @@
         <w:ind w:left="357"/>
       </w:pPr>
       <w:r>
-        <w:t>Laufzeit (</w:t>
-      </w:r>
-      <w:proofErr w:type="spellStart"/>
-      <w:r>
-        <w:t>Liberierungs</w:t>
-      </w:r>
-      <w:proofErr w:type="spellEnd"/>
-      <w:r>
-        <w:t>- und Rückzahlungsdatum)</w:t>
+        <w:t>Laufzeit (Liberierungs- und Rückzahlungsdatum)</w:t>
       </w:r>
     </w:p>
     <w:p>
@@ -4634,15 +4626,7 @@
         <w:t>ä</w:t>
       </w:r>
       <w:r>
-        <w:t xml:space="preserve">ge für die Bewirtschaftung der Webseiten werden via E-Mail oder in wenigen Fällen via Telefon an die Webabteilung mitgeteilt. Dies hat zur Folge, dass vielmals der Überblick über die Aufträge nicht mehr gewährleistet ist, und somit die Fehleranfälligkeit erhöht. Die Koordination und Konsolidierung der Aufträge durch ein zentrales webbasierter </w:t>
-      </w:r>
-      <w:proofErr w:type="spellStart"/>
-      <w:r>
-        <w:t>Ticketingsystem</w:t>
-      </w:r>
-      <w:proofErr w:type="spellEnd"/>
-      <w:r>
-        <w:t xml:space="preserve"> würde für die Benutzer sowie für die Webabteilung eine grosse Entla</w:t>
+        <w:t>ge für die Bewirtschaftung der Webseiten werden via E-Mail oder in wenigen Fällen via Telefon an die Webabteilung mitgeteilt. Dies hat zur Folge, dass vielmals der Überblick über die Aufträge nicht mehr gewährleistet ist, und somit die Fehleranfälligkeit erhöht. Die Koordination und Konsolidierung der Aufträge durch ein zentrales webbasierter Ticketingsystem würde für die Benutzer sowie für die Webabteilung eine grosse Entla</w:t>
       </w:r>
       <w:r>
         <w:t>s</w:t>
@@ -4666,29 +4650,13 @@
     </w:p>
     <w:p>
       <w:r>
-        <w:t xml:space="preserve">Im Rahmen der Prüfungsarbeit IPA soll ein webbasiertes </w:t>
-      </w:r>
-      <w:proofErr w:type="spellStart"/>
-      <w:r>
-        <w:t>Ticketingsystem</w:t>
-      </w:r>
-      <w:proofErr w:type="spellEnd"/>
-      <w:r>
-        <w:t xml:space="preserve"> für die Webabteilung entwickelt werden. Die Arbeit ist auf die Grundfunktionen der Applikation und die Usability ausgerichtet. </w:t>
+        <w:t xml:space="preserve">Im Rahmen der Prüfungsarbeit IPA soll ein webbasiertes Ticketingsystem für die Webabteilung entwickelt werden. Die Arbeit ist auf die Grundfunktionen der Applikation und die Usability ausgerichtet. </w:t>
       </w:r>
     </w:p>
     <w:p/>
     <w:p>
       <w:r>
-        <w:t xml:space="preserve">Das </w:t>
-      </w:r>
-      <w:proofErr w:type="spellStart"/>
-      <w:r>
-        <w:t>Ticketingsystem</w:t>
-      </w:r>
-      <w:proofErr w:type="spellEnd"/>
-      <w:r>
-        <w:t xml:space="preserve"> besteht aus drei Komponenten:</w:t>
+        <w:t>Das Ticketingsystem besteht aus drei Komponenten:</w:t>
       </w:r>
     </w:p>
     <w:p/>
@@ -4935,15 +4903,7 @@
     </w:p>
     <w:p>
       <w:r>
-        <w:t xml:space="preserve">Die Versionsverwaltung wird mit einem </w:t>
-      </w:r>
-      <w:proofErr w:type="spellStart"/>
-      <w:r>
-        <w:t>git</w:t>
-      </w:r>
-      <w:proofErr w:type="spellEnd"/>
-      <w:r>
-        <w:t xml:space="preserve"> GUI-Client erstellt.</w:t>
+        <w:t>Die Versionsverwaltung wird mit einem git GUI-Client erstellt.</w:t>
       </w:r>
     </w:p>
     <w:p/>
@@ -5150,13 +5110,8 @@
         <w:pStyle w:val="berschrift4"/>
       </w:pPr>
       <w:bookmarkStart w:id="25" w:name="_Toc447699435"/>
-      <w:proofErr w:type="spellStart"/>
-      <w:r>
-        <w:t>Buffer</w:t>
-      </w:r>
-      <w:proofErr w:type="spellEnd"/>
-      <w:r>
-        <w:t xml:space="preserve"> (Freitag, 15.04.2016)</w:t>
+      <w:r>
+        <w:t>Buffer (Freitag, 15.04.2016)</w:t>
       </w:r>
       <w:bookmarkEnd w:id="25"/>
       <w:r>
@@ -5165,15 +5120,7 @@
     </w:p>
     <w:p>
       <w:r>
-        <w:t xml:space="preserve">Ein </w:t>
-      </w:r>
-      <w:proofErr w:type="spellStart"/>
-      <w:r>
-        <w:t>Buffertag</w:t>
-      </w:r>
-      <w:proofErr w:type="spellEnd"/>
-      <w:r>
-        <w:t xml:space="preserve"> für nötige Ergänzungen in der Dokumentation und der Programmierung.</w:t>
+        <w:t>Ein Buffertag für nötige Ergänzungen in der Dokumentation und der Programmierung.</w:t>
       </w:r>
     </w:p>
     <w:p/>
@@ -5267,11 +5214,9 @@
         </w:tabs>
         <w:ind w:left="357"/>
       </w:pPr>
-      <w:proofErr w:type="spellStart"/>
       <w:r>
         <w:t>Git</w:t>
       </w:r>
-      <w:proofErr w:type="spellEnd"/>
     </w:p>
     <w:p>
       <w:pPr>
@@ -5285,11 +5230,9 @@
         </w:tabs>
         <w:ind w:left="357"/>
       </w:pPr>
-      <w:proofErr w:type="spellStart"/>
       <w:r>
         <w:t>Eclipse</w:t>
       </w:r>
-      <w:proofErr w:type="spellEnd"/>
     </w:p>
     <w:p/>
     <w:p>
@@ -5846,12 +5789,10 @@
         <w:pStyle w:val="berschrift4"/>
       </w:pPr>
       <w:bookmarkStart w:id="40" w:name="_Toc447699446"/>
-      <w:proofErr w:type="spellStart"/>
       <w:r>
         <w:t>Testingphase</w:t>
       </w:r>
       <w:bookmarkEnd w:id="40"/>
-      <w:proofErr w:type="spellEnd"/>
     </w:p>
     <w:p>
       <w:pPr>
@@ -6260,25 +6201,7 @@
                 <w:sz w:val="24"/>
                 <w:szCs w:val="24"/>
               </w:rPr>
-              <w:t xml:space="preserve"> </w:t>
-            </w:r>
-            <w:proofErr w:type="spellStart"/>
-            <w:r>
-              <w:rPr>
-                <w:rFonts w:cs="Arial"/>
-                <w:sz w:val="24"/>
-                <w:szCs w:val="24"/>
-              </w:rPr>
-              <w:t>GitHub</w:t>
-            </w:r>
-            <w:proofErr w:type="spellEnd"/>
-            <w:r>
-              <w:rPr>
-                <w:rFonts w:cs="Arial"/>
-                <w:sz w:val="24"/>
-                <w:szCs w:val="24"/>
-              </w:rPr>
-              <w:t xml:space="preserve"> erstellen</w:t>
+              <w:t xml:space="preserve"> GitHub erstellen</w:t>
             </w:r>
           </w:p>
           <w:p>
@@ -6352,23 +6275,13 @@
                 <w:szCs w:val="24"/>
               </w:rPr>
             </w:pPr>
-            <w:proofErr w:type="spellStart"/>
-            <w:r>
-              <w:rPr>
-                <w:rFonts w:cs="Arial"/>
-                <w:sz w:val="24"/>
-                <w:szCs w:val="24"/>
-              </w:rPr>
-              <w:t>Versionierung</w:t>
-            </w:r>
-            <w:proofErr w:type="spellEnd"/>
-            <w:r>
-              <w:rPr>
-                <w:rFonts w:cs="Arial"/>
-                <w:sz w:val="24"/>
-                <w:szCs w:val="24"/>
-              </w:rPr>
-              <w:t xml:space="preserve"> und Back</w:t>
+            <w:r>
+              <w:rPr>
+                <w:rFonts w:cs="Arial"/>
+                <w:sz w:val="24"/>
+                <w:szCs w:val="24"/>
+              </w:rPr>
+              <w:t>Versionierung und Back</w:t>
             </w:r>
             <w:r>
               <w:rPr>
@@ -6400,16 +6313,7 @@
                 <w:sz w:val="24"/>
                 <w:szCs w:val="24"/>
               </w:rPr>
-              <w:t xml:space="preserve">ösung des </w:t>
-            </w:r>
-            <w:proofErr w:type="spellStart"/>
-            <w:r>
-              <w:rPr>
-                <w:rFonts w:cs="Arial"/>
-                <w:sz w:val="24"/>
-                <w:szCs w:val="24"/>
-              </w:rPr>
-              <w:t>Reposit</w:t>
+              <w:t>ösung des Reposit</w:t>
             </w:r>
             <w:r>
               <w:rPr>
@@ -6425,16 +6329,7 @@
                 <w:sz w:val="24"/>
                 <w:szCs w:val="24"/>
               </w:rPr>
-              <w:t>rys</w:t>
-            </w:r>
-            <w:proofErr w:type="spellEnd"/>
-            <w:r>
-              <w:rPr>
-                <w:rFonts w:cs="Arial"/>
-                <w:sz w:val="24"/>
-                <w:szCs w:val="24"/>
-              </w:rPr>
-              <w:t xml:space="preserve"> definieren</w:t>
+              <w:t>rys definieren</w:t>
             </w:r>
             <w:r>
               <w:rPr>
@@ -6852,25 +6747,7 @@
                 <w:sz w:val="24"/>
                 <w:szCs w:val="24"/>
               </w:rPr>
-              <w:t xml:space="preserve">Ich habe Detlef Nünninghoff nach einer Vorlage für die Dokumentation mit dem </w:t>
-            </w:r>
-            <w:proofErr w:type="spellStart"/>
-            <w:r>
-              <w:rPr>
-                <w:rFonts w:cs="Arial"/>
-                <w:sz w:val="24"/>
-                <w:szCs w:val="24"/>
-              </w:rPr>
-              <w:t>SwissBanking</w:t>
-            </w:r>
-            <w:proofErr w:type="spellEnd"/>
-            <w:r>
-              <w:rPr>
-                <w:rFonts w:cs="Arial"/>
-                <w:sz w:val="24"/>
-                <w:szCs w:val="24"/>
-              </w:rPr>
-              <w:t xml:space="preserve"> Design gefragt und gezeigt bekommen, wo ich dieses finde.</w:t>
+              <w:t>Ich habe Detlef Nünninghoff nach einer Vorlage für die Dokumentation mit dem SwissBanking Design gefragt und gezeigt bekommen, wo ich dieses finde.</w:t>
             </w:r>
           </w:p>
         </w:tc>
@@ -7281,23 +7158,13 @@
                 <w:szCs w:val="24"/>
               </w:rPr>
             </w:pPr>
-            <w:proofErr w:type="spellStart"/>
-            <w:r>
-              <w:rPr>
-                <w:rFonts w:cs="Arial"/>
-                <w:sz w:val="24"/>
-                <w:szCs w:val="24"/>
-              </w:rPr>
-              <w:t>Versionierungstext</w:t>
-            </w:r>
-            <w:proofErr w:type="spellEnd"/>
-            <w:r>
-              <w:rPr>
-                <w:rFonts w:cs="Arial"/>
-                <w:sz w:val="24"/>
-                <w:szCs w:val="24"/>
-              </w:rPr>
-              <w:t xml:space="preserve"> in </w:t>
+            <w:r>
+              <w:rPr>
+                <w:rFonts w:cs="Arial"/>
+                <w:sz w:val="24"/>
+                <w:szCs w:val="24"/>
+              </w:rPr>
+              <w:t xml:space="preserve">Versionierungstext in </w:t>
             </w:r>
             <w:r>
               <w:rPr>
@@ -7515,23 +7382,13 @@
               </w:rPr>
               <w:t>Ist-</w:t>
             </w:r>
-            <w:proofErr w:type="spellStart"/>
-            <w:r>
-              <w:rPr>
-                <w:rFonts w:cs="Arial"/>
-                <w:sz w:val="24"/>
-                <w:szCs w:val="24"/>
-              </w:rPr>
-              <w:t>Use</w:t>
-            </w:r>
-            <w:proofErr w:type="spellEnd"/>
-            <w:r>
-              <w:rPr>
-                <w:rFonts w:cs="Arial"/>
-                <w:sz w:val="24"/>
-                <w:szCs w:val="24"/>
-              </w:rPr>
-              <w:t xml:space="preserve">-Case </w:t>
+            <w:r>
+              <w:rPr>
+                <w:rFonts w:cs="Arial"/>
+                <w:sz w:val="24"/>
+                <w:szCs w:val="24"/>
+              </w:rPr>
+              <w:t xml:space="preserve">Use-Case </w:t>
             </w:r>
             <w:r>
               <w:rPr>
@@ -8908,23 +8765,13 @@
                 <w:szCs w:val="24"/>
               </w:rPr>
             </w:pPr>
-            <w:proofErr w:type="spellStart"/>
-            <w:r>
-              <w:rPr>
-                <w:rFonts w:cs="Arial"/>
-                <w:sz w:val="24"/>
-                <w:szCs w:val="24"/>
-              </w:rPr>
-              <w:t>Use</w:t>
-            </w:r>
-            <w:proofErr w:type="spellEnd"/>
-            <w:r>
-              <w:rPr>
-                <w:rFonts w:cs="Arial"/>
-                <w:sz w:val="24"/>
-                <w:szCs w:val="24"/>
-              </w:rPr>
-              <w:t>-Case dokumentieren</w:t>
+            <w:r>
+              <w:rPr>
+                <w:rFonts w:cs="Arial"/>
+                <w:sz w:val="24"/>
+                <w:szCs w:val="24"/>
+              </w:rPr>
+              <w:t>Use-Case dokumentieren</w:t>
             </w:r>
           </w:p>
           <w:p>
@@ -8996,25 +8843,7 @@
                 <w:sz w:val="24"/>
                 <w:szCs w:val="24"/>
               </w:rPr>
-              <w:t xml:space="preserve">Zwei </w:t>
-            </w:r>
-            <w:proofErr w:type="spellStart"/>
-            <w:r>
-              <w:rPr>
-                <w:rFonts w:cs="Arial"/>
-                <w:sz w:val="24"/>
-                <w:szCs w:val="24"/>
-              </w:rPr>
-              <w:t>ERD’s</w:t>
-            </w:r>
-            <w:proofErr w:type="spellEnd"/>
-            <w:r>
-              <w:rPr>
-                <w:rFonts w:cs="Arial"/>
-                <w:sz w:val="24"/>
-                <w:szCs w:val="24"/>
-              </w:rPr>
-              <w:t xml:space="preserve"> erstellen</w:t>
+              <w:t>Zwei ERD’s erstellen</w:t>
             </w:r>
           </w:p>
           <w:p>
@@ -9049,7 +8878,25 @@
                 <w:sz w:val="24"/>
                 <w:szCs w:val="24"/>
               </w:rPr>
-              <w:t>plementation aufgebaut werden kann</w:t>
+              <w:t>plement</w:t>
+            </w:r>
+            <w:r>
+              <w:rPr>
+                <w:rFonts w:cs="Arial"/>
+                <w:sz w:val="24"/>
+                <w:szCs w:val="24"/>
+              </w:rPr>
+              <w:t>ierung</w:t>
+            </w:r>
+            <w:bookmarkStart w:id="47" w:name="_GoBack"/>
+            <w:bookmarkEnd w:id="47"/>
+            <w:r>
+              <w:rPr>
+                <w:rFonts w:cs="Arial"/>
+                <w:sz w:val="24"/>
+                <w:szCs w:val="24"/>
+              </w:rPr>
+              <w:t xml:space="preserve"> aufgebaut werden kann</w:t>
             </w:r>
           </w:p>
           <w:p>
@@ -9238,25 +9085,7 @@
                 <w:sz w:val="24"/>
                 <w:szCs w:val="24"/>
               </w:rPr>
-              <w:t xml:space="preserve"> </w:t>
-            </w:r>
-            <w:proofErr w:type="spellStart"/>
-            <w:r>
-              <w:rPr>
-                <w:rFonts w:cs="Arial"/>
-                <w:sz w:val="24"/>
-                <w:szCs w:val="24"/>
-              </w:rPr>
-              <w:t>Use</w:t>
-            </w:r>
-            <w:proofErr w:type="spellEnd"/>
-            <w:r>
-              <w:rPr>
-                <w:rFonts w:cs="Arial"/>
-                <w:sz w:val="24"/>
-                <w:szCs w:val="24"/>
-              </w:rPr>
-              <w:t xml:space="preserve">-Case </w:t>
+              <w:t xml:space="preserve"> Use-Case </w:t>
             </w:r>
             <w:r>
               <w:rPr>
@@ -9556,67 +9385,15 @@
                 <w:sz w:val="24"/>
                 <w:szCs w:val="24"/>
               </w:rPr>
-              <w:t xml:space="preserve">ch die </w:t>
-            </w:r>
-            <w:proofErr w:type="spellStart"/>
-            <w:r>
-              <w:rPr>
-                <w:rFonts w:cs="Arial"/>
-                <w:sz w:val="24"/>
-                <w:szCs w:val="24"/>
-              </w:rPr>
-              <w:t>ERD’s</w:t>
-            </w:r>
-            <w:proofErr w:type="spellEnd"/>
-            <w:r>
-              <w:rPr>
-                <w:rFonts w:cs="Arial"/>
-                <w:sz w:val="24"/>
-                <w:szCs w:val="24"/>
-              </w:rPr>
-              <w:t xml:space="preserve"> mit dem Tool</w:t>
-            </w:r>
-            <w:r>
-              <w:rPr>
-                <w:rFonts w:cs="Arial"/>
-                <w:sz w:val="24"/>
-                <w:szCs w:val="24"/>
-              </w:rPr>
-              <w:t xml:space="preserve"> „MySQL </w:t>
-            </w:r>
-            <w:proofErr w:type="spellStart"/>
-            <w:r>
-              <w:rPr>
-                <w:rFonts w:cs="Arial"/>
-                <w:sz w:val="24"/>
-                <w:szCs w:val="24"/>
-              </w:rPr>
-              <w:t>Wor</w:t>
-            </w:r>
-            <w:r>
-              <w:rPr>
-                <w:rFonts w:cs="Arial"/>
-                <w:sz w:val="24"/>
-                <w:szCs w:val="24"/>
-              </w:rPr>
-              <w:t>k</w:t>
-            </w:r>
-            <w:r>
-              <w:rPr>
-                <w:rFonts w:cs="Arial"/>
-                <w:sz w:val="24"/>
-                <w:szCs w:val="24"/>
-              </w:rPr>
-              <w:t>bench</w:t>
-            </w:r>
-            <w:proofErr w:type="spellEnd"/>
-            <w:r>
-              <w:rPr>
-                <w:rFonts w:cs="Arial"/>
-                <w:sz w:val="24"/>
-                <w:szCs w:val="24"/>
-              </w:rPr>
-              <w:t xml:space="preserve">“ </w:t>
+              <w:t>ch die ERD’s mit dem Tool</w:t>
+            </w:r>
+            <w:r>
+              <w:rPr>
+                <w:rFonts w:cs="Arial"/>
+                <w:sz w:val="24"/>
+                <w:szCs w:val="24"/>
+              </w:rPr>
+              <w:t xml:space="preserve"> „MySQL Workbench“ </w:t>
             </w:r>
             <w:r>
               <w:rPr>
@@ -9656,23 +9433,7 @@
                 <w:sz w:val="24"/>
                 <w:szCs w:val="24"/>
               </w:rPr>
-              <w:t>länger für die Grafiken b</w:t>
-            </w:r>
-            <w:r>
-              <w:rPr>
-                <w:rFonts w:cs="Arial"/>
-                <w:sz w:val="24"/>
-                <w:szCs w:val="24"/>
-              </w:rPr>
-              <w:t>e</w:t>
-            </w:r>
-            <w:r>
-              <w:rPr>
-                <w:rFonts w:cs="Arial"/>
-                <w:sz w:val="24"/>
-                <w:szCs w:val="24"/>
-              </w:rPr>
-              <w:t>nötigt</w:t>
+              <w:t>länger für die Grafiken benötigt</w:t>
             </w:r>
             <w:r>
               <w:rPr>
@@ -9820,8 +9581,6 @@
               </w:rPr>
               <w:t xml:space="preserve">Mittagspause </w:t>
             </w:r>
-            <w:bookmarkStart w:id="47" w:name="_GoBack"/>
-            <w:bookmarkEnd w:id="47"/>
           </w:p>
           <w:p>
             <w:pPr>
@@ -9938,46 +9697,20 @@
         <w:pStyle w:val="berschrift2"/>
       </w:pPr>
       <w:bookmarkStart w:id="49" w:name="_Toc447699454"/>
-      <w:proofErr w:type="spellStart"/>
       <w:r>
         <w:t>Versionierung</w:t>
       </w:r>
       <w:bookmarkEnd w:id="49"/>
-      <w:proofErr w:type="spellEnd"/>
-    </w:p>
-    <w:p>
-      <w:r>
-        <w:t xml:space="preserve">Für die </w:t>
-      </w:r>
-      <w:proofErr w:type="spellStart"/>
-      <w:r>
-        <w:t>Versionierung</w:t>
-      </w:r>
-      <w:proofErr w:type="spellEnd"/>
-      <w:r>
-        <w:t xml:space="preserve"> des </w:t>
-      </w:r>
-      <w:proofErr w:type="spellStart"/>
-      <w:r>
-        <w:t>Git-Repositorys</w:t>
-      </w:r>
-      <w:proofErr w:type="spellEnd"/>
-      <w:r>
-        <w:t xml:space="preserve"> wurde ein klassisches System mit Hauptve</w:t>
+    </w:p>
+    <w:p>
+      <w:r>
+        <w:t>Für die Versionierung des Git-Repositorys wurde ein klassisches System mit Hauptve</w:t>
       </w:r>
       <w:r>
         <w:t>r</w:t>
       </w:r>
       <w:r>
-        <w:t xml:space="preserve">sionsnummer, Nebenversionsnummer, Revisionsnummer und </w:t>
-      </w:r>
-      <w:proofErr w:type="spellStart"/>
-      <w:r>
-        <w:t>Buildnummer</w:t>
-      </w:r>
-      <w:proofErr w:type="spellEnd"/>
-      <w:r>
-        <w:t xml:space="preserve"> mit ergä</w:t>
+        <w:t>sionsnummer, Nebenversionsnummer, Revisionsnummer und Buildnummer mit ergä</w:t>
       </w:r>
       <w:r>
         <w:t>n</w:t>
@@ -9989,65 +9722,25 @@
         <w:t>s</w:t>
       </w:r>
       <w:r>
-        <w:t xml:space="preserve">nummern beziehen sich auf die Software und nicht auf die Dokumentation. Diese enthält eine eigene Versionsnummer unabhängig von dem des </w:t>
-      </w:r>
-      <w:proofErr w:type="spellStart"/>
-      <w:r>
-        <w:t>Repositorys</w:t>
-      </w:r>
-      <w:proofErr w:type="spellEnd"/>
-      <w:r>
-        <w:t xml:space="preserve">. Das Repository startet nur mit Revisions- und </w:t>
-      </w:r>
-      <w:proofErr w:type="spellStart"/>
-      <w:r>
-        <w:t>Buildnummer</w:t>
-      </w:r>
-      <w:proofErr w:type="spellEnd"/>
-      <w:r>
-        <w:t>, da am Anfang nur die Dok</w:t>
+        <w:t>nummern beziehen sich auf die Software und nicht auf die Dokumentation. Diese enthält eine eigene Versionsnummer unabhängig von dem des Repositorys. Das Repository startet nur mit Revisions- und Buildnummer, da am Anfang nur die Dok</w:t>
       </w:r>
       <w:r>
         <w:t>u</w:t>
       </w:r>
       <w:r>
-        <w:t>mentation existiert. Mit der Implementation und Umsetzung der Software wird diese hinzugefügt. Während dem Entwickeln erhält die Versionsnummer den Zusatz „b“ am Schluss, um auf den Beta-Status hinzuweisen. Die finale Version wird mit einem „</w:t>
-      </w:r>
-      <w:proofErr w:type="spellStart"/>
-      <w:r>
-        <w:t>rc</w:t>
-      </w:r>
-      <w:proofErr w:type="spellEnd"/>
-      <w:r>
-        <w:t>“ für den Veröffentlichungskandidat gekennzeichnet. Für das Arbeiten mit dem Reposit</w:t>
+        <w:t>mentation existiert. Mit der Implementation und Umsetzung der Software wird diese hinzugefügt. Während dem Entwickeln erhält die Versionsnummer den Zusatz „b“ am Schluss, um auf den Beta-Status hinzuweisen. Die finale Version wird mit einem „rc“ für den Veröffentlichungskandidat gekennzeichnet. Für das Arbeiten mit dem Reposit</w:t>
       </w:r>
       <w:r>
         <w:t>o</w:t>
       </w:r>
       <w:r>
-        <w:t>ry wird die Software „</w:t>
-      </w:r>
-      <w:proofErr w:type="spellStart"/>
-      <w:r>
-        <w:t>SourceTree</w:t>
-      </w:r>
-      <w:proofErr w:type="spellEnd"/>
-      <w:r>
-        <w:t>“ verwendet.</w:t>
+        <w:t>ry wird die Software „SourceTree“ verwendet.</w:t>
       </w:r>
     </w:p>
     <w:p/>
     <w:p>
       <w:r>
-        <w:t xml:space="preserve">Die Versionsnummer des </w:t>
-      </w:r>
-      <w:proofErr w:type="spellStart"/>
-      <w:r>
-        <w:t>Repositorys</w:t>
-      </w:r>
-      <w:proofErr w:type="spellEnd"/>
-      <w:r>
-        <w:t xml:space="preserve"> setzt sich folgendermassen zusammen:</w:t>
+        <w:t>Die Versionsnummer des Repositorys setzt sich folgendermassen zusammen:</w:t>
       </w:r>
     </w:p>
     <w:p/>
@@ -10193,11 +9886,9 @@
         </w:rPr>
         <w:t xml:space="preserve">│ │  └────── </w:t>
       </w:r>
-      <w:proofErr w:type="spellStart"/>
       <w:r>
         <w:t>Buildnummer</w:t>
       </w:r>
-      <w:proofErr w:type="spellEnd"/>
     </w:p>
     <w:p>
       <w:pPr>
@@ -10338,51 +10029,19 @@
     </w:p>
     <w:p>
       <w:r>
-        <w:t xml:space="preserve">Durch die </w:t>
-      </w:r>
-      <w:proofErr w:type="spellStart"/>
-      <w:r>
-        <w:t>Versionierung</w:t>
-      </w:r>
-      <w:proofErr w:type="spellEnd"/>
-      <w:r>
-        <w:t xml:space="preserve"> mit </w:t>
-      </w:r>
-      <w:proofErr w:type="spellStart"/>
-      <w:r>
-        <w:t>Git</w:t>
-      </w:r>
-      <w:proofErr w:type="spellEnd"/>
-      <w:r>
-        <w:t xml:space="preserve"> wird das Zurückspringen in der Entwicklung oder das Wiederherstellen einer vorherigen Version vereinfacht. Um die Sicherheit noch zu ve</w:t>
+        <w:t>Durch die Versionierung mit Git wird das Zurückspringen in der Entwicklung oder das Wiederherstellen einer vorherigen Version vereinfacht. Um die Sicherheit noch zu ve</w:t>
       </w:r>
       <w:r>
         <w:t>r</w:t>
       </w:r>
       <w:r>
-        <w:t xml:space="preserve">stärken ist das Repository auf </w:t>
-      </w:r>
-      <w:proofErr w:type="spellStart"/>
-      <w:r>
-        <w:t>GitHub</w:t>
-      </w:r>
-      <w:proofErr w:type="spellEnd"/>
-      <w:r>
-        <w:t xml:space="preserve"> erreichbar. Das öffentliche Repository kann j</w:t>
+        <w:t>stärken ist das Repository auf GitHub erreichbar. Das öffentliche Repository kann j</w:t>
       </w:r>
       <w:r>
         <w:t>e</w:t>
       </w:r>
       <w:r>
-        <w:t xml:space="preserve">derzeit wieder lokal hergestellt werden. Zusätzlich sind die Releases in </w:t>
-      </w:r>
-      <w:proofErr w:type="spellStart"/>
-      <w:r>
-        <w:t>GitHub</w:t>
-      </w:r>
-      <w:proofErr w:type="spellEnd"/>
-      <w:r>
-        <w:t xml:space="preserve"> übe</w:t>
+        <w:t>derzeit wieder lokal hergestellt werden. Zusätzlich sind die Releases in GitHub übe</w:t>
       </w:r>
       <w:r>
         <w:t>r</w:t>
@@ -10397,24 +10056,14 @@
         <w:pStyle w:val="berschrift2"/>
       </w:pPr>
       <w:bookmarkStart w:id="51" w:name="_Toc447699456"/>
-      <w:proofErr w:type="spellStart"/>
       <w:r>
         <w:t>Commits</w:t>
       </w:r>
       <w:bookmarkEnd w:id="51"/>
-      <w:proofErr w:type="spellEnd"/>
-    </w:p>
-    <w:p>
-      <w:r>
-        <w:t xml:space="preserve">Die </w:t>
-      </w:r>
-      <w:proofErr w:type="spellStart"/>
-      <w:r>
-        <w:t>Commits</w:t>
-      </w:r>
-      <w:proofErr w:type="spellEnd"/>
-      <w:r>
-        <w:t xml:space="preserve"> haben jeweils einen Titel. Diesem folgen die Änderungen im Repository auf separaten Linien. Für jede Meldung wird eine separate Linie beansprucht. Diese wird nicht mit einem Satzzeichen beendet. Die Meldungen sind im Imperativ geschri</w:t>
+    </w:p>
+    <w:p>
+      <w:r>
+        <w:t>Die Commits haben jeweils einen Titel. Diesem folgen die Änderungen im Repository auf separaten Linien. Für jede Meldung wird eine separate Linie beansprucht. Diese wird nicht mit einem Satzzeichen beendet. Die Meldungen sind im Imperativ geschri</w:t>
       </w:r>
       <w:r>
         <w:t>e</w:t>
@@ -10453,87 +10102,7 @@
     </w:p>
     <w:p>
       <w:r>
-        <w:t xml:space="preserve">Datenverlust ist ein </w:t>
-      </w:r>
-      <w:proofErr w:type="spellStart"/>
-      <w:r>
-        <w:t>Grosses</w:t>
-      </w:r>
-      <w:proofErr w:type="spellEnd"/>
-      <w:r>
-        <w:t xml:space="preserve"> </w:t>
-      </w:r>
-      <w:proofErr w:type="spellStart"/>
-      <w:r>
-        <w:t>problem</w:t>
-      </w:r>
-      <w:proofErr w:type="spellEnd"/>
-      <w:r>
-        <w:t xml:space="preserve"> während der Arbeit. Der </w:t>
-      </w:r>
-      <w:proofErr w:type="spellStart"/>
-      <w:r>
-        <w:t>verlust</w:t>
-      </w:r>
-      <w:proofErr w:type="spellEnd"/>
-      <w:r>
-        <w:t xml:space="preserve"> von Daten kann hauptsächlich durch Software Probleme, wie beispielsweise Absturz des Texteditors, oder durch </w:t>
-      </w:r>
-      <w:proofErr w:type="spellStart"/>
-      <w:r>
-        <w:t>unachtsamkeit</w:t>
-      </w:r>
-      <w:proofErr w:type="spellEnd"/>
-      <w:r>
-        <w:t xml:space="preserve"> entstehen. Ohne Entsprechende </w:t>
-      </w:r>
-      <w:proofErr w:type="spellStart"/>
-      <w:r>
-        <w:t>Schutzmnassnahmen</w:t>
-      </w:r>
-      <w:proofErr w:type="spellEnd"/>
-      <w:r>
-        <w:t xml:space="preserve"> kann der Verlust von Daten fatale </w:t>
-      </w:r>
-      <w:proofErr w:type="spellStart"/>
-      <w:r>
-        <w:t>folgen</w:t>
-      </w:r>
-      <w:proofErr w:type="spellEnd"/>
-      <w:r>
-        <w:t xml:space="preserve"> haben </w:t>
-      </w:r>
-      <w:proofErr w:type="spellStart"/>
-      <w:r>
-        <w:t>unt</w:t>
-      </w:r>
-      <w:proofErr w:type="spellEnd"/>
-      <w:r>
-        <w:t xml:space="preserve"> unter </w:t>
-      </w:r>
-      <w:proofErr w:type="spellStart"/>
-      <w:r>
-        <w:t>umständen</w:t>
-      </w:r>
-      <w:proofErr w:type="spellEnd"/>
-      <w:r>
-        <w:t xml:space="preserve"> sogar das </w:t>
-      </w:r>
-      <w:proofErr w:type="spellStart"/>
-      <w:r>
-        <w:t>projekt</w:t>
-      </w:r>
-      <w:proofErr w:type="spellEnd"/>
-      <w:r>
-        <w:t xml:space="preserve"> zum </w:t>
-      </w:r>
-      <w:proofErr w:type="spellStart"/>
-      <w:r>
-        <w:t>scheitern</w:t>
-      </w:r>
-      <w:proofErr w:type="spellEnd"/>
-      <w:r>
-        <w:t xml:space="preserve"> verurteilen.</w:t>
+        <w:t>Datenverlust ist ein Grosses problem während der Arbeit. Der verlust von Daten kann hauptsächlich durch Software Probleme, wie beispielsweise Absturz des Texteditors, oder durch unachtsamkeit entstehen. Ohne Entsprechende Schutzmnassnahmen kann der Verlust von Daten fatale folgen haben unt unter umständen sogar das projekt zum scheitern verurteilen.</w:t>
       </w:r>
     </w:p>
     <w:p/>
@@ -10547,15 +10116,7 @@
     </w:p>
     <w:p>
       <w:r>
-        <w:t xml:space="preserve">Die </w:t>
-      </w:r>
-      <w:proofErr w:type="spellStart"/>
-      <w:r>
-        <w:t>warscheinlichkeit</w:t>
-      </w:r>
-      <w:proofErr w:type="spellEnd"/>
-      <w:r>
-        <w:t xml:space="preserve"> eines Datenverlustes  ist sehr gering. Falls jedoch einer passiert</w:t>
+        <w:t>Die warscheinlichkeit eines Datenverlustes  ist sehr gering. Falls jedoch einer passiert</w:t>
       </w:r>
     </w:p>
     <w:p/>
@@ -10569,61 +10130,13 @@
     </w:p>
     <w:p>
       <w:r>
-        <w:t xml:space="preserve">Die Folgen eines Datenverlustes sind bedingt durch den Stand des </w:t>
-      </w:r>
-      <w:proofErr w:type="spellStart"/>
-      <w:r>
-        <w:t>verlusttes</w:t>
-      </w:r>
-      <w:proofErr w:type="spellEnd"/>
-      <w:r>
-        <w:t xml:space="preserve"> und des Standes des Backups. Bei </w:t>
-      </w:r>
-      <w:proofErr w:type="spellStart"/>
-      <w:r>
-        <w:t>eiem</w:t>
-      </w:r>
-      <w:proofErr w:type="spellEnd"/>
-      <w:r>
-        <w:t xml:space="preserve"> grösseren </w:t>
-      </w:r>
-      <w:proofErr w:type="spellStart"/>
-      <w:r>
-        <w:t>verlust</w:t>
-      </w:r>
-      <w:proofErr w:type="spellEnd"/>
-      <w:r>
-        <w:t xml:space="preserve"> kann dies zum </w:t>
-      </w:r>
-      <w:proofErr w:type="spellStart"/>
-      <w:r>
-        <w:t>scheitern</w:t>
-      </w:r>
-      <w:proofErr w:type="spellEnd"/>
-      <w:r>
-        <w:t xml:space="preserve"> des Proje</w:t>
+        <w:t>Die Folgen eines Datenverlustes sind bedingt durch den Stand des verlusttes und des Standes des Backups. Bei eiem grösseren verlust kann dies zum scheitern des Proje</w:t>
       </w:r>
       <w:r>
         <w:t>k</w:t>
       </w:r>
       <w:r>
-        <w:t xml:space="preserve">tes führen. Falls die Auswirkungen nicht so fatal sind, </w:t>
-      </w:r>
-      <w:proofErr w:type="spellStart"/>
-      <w:r>
-        <w:t>wirk</w:t>
-      </w:r>
-      <w:proofErr w:type="spellEnd"/>
-      <w:r>
-        <w:t xml:space="preserve"> es sich </w:t>
-      </w:r>
-      <w:proofErr w:type="spellStart"/>
-      <w:r>
-        <w:t>vorallem</w:t>
-      </w:r>
-      <w:proofErr w:type="spellEnd"/>
-      <w:r>
-        <w:t xml:space="preserve"> auf die Zeitplanung aus, da man zuerst den Stand von vorhin wieder erreichen muss.</w:t>
+        <w:t>tes führen. Falls die Auswirkungen nicht so fatal sind, wirk es sich vorallem auf die Zeitplanung aus, da man zuerst den Stand von vorhin wieder erreichen muss.</w:t>
       </w:r>
     </w:p>
     <w:p/>
@@ -10637,76 +10150,13 @@
     </w:p>
     <w:p>
       <w:r>
-        <w:t xml:space="preserve">Zur </w:t>
-      </w:r>
-      <w:proofErr w:type="spellStart"/>
-      <w:r>
-        <w:t>gegenmasnahme</w:t>
-      </w:r>
-      <w:proofErr w:type="spellEnd"/>
-      <w:r>
-        <w:t xml:space="preserve"> existiert ein Backup auf einem USB-Stick, ein lokales </w:t>
-      </w:r>
-      <w:proofErr w:type="spellStart"/>
-      <w:r>
-        <w:t>Git</w:t>
-      </w:r>
-      <w:proofErr w:type="spellEnd"/>
-      <w:r>
-        <w:t xml:space="preserve">-backup sowie ein </w:t>
-      </w:r>
-      <w:proofErr w:type="spellStart"/>
-      <w:r>
-        <w:t>äffentliches</w:t>
-      </w:r>
-      <w:proofErr w:type="spellEnd"/>
-      <w:r>
-        <w:t xml:space="preserve"> auf </w:t>
-      </w:r>
-      <w:proofErr w:type="spellStart"/>
-      <w:proofErr w:type="gramStart"/>
-      <w:r>
-        <w:t>GitHub</w:t>
-      </w:r>
-      <w:proofErr w:type="spellEnd"/>
-      <w:r>
-        <w:t xml:space="preserve"> .</w:t>
-      </w:r>
-      <w:proofErr w:type="gramEnd"/>
-      <w:r>
-        <w:t xml:space="preserve"> Alle Backups sind immer auf </w:t>
-      </w:r>
-      <w:proofErr w:type="spellStart"/>
-      <w:proofErr w:type="gramStart"/>
-      <w:r>
-        <w:t>dem selben</w:t>
-      </w:r>
-      <w:proofErr w:type="spellEnd"/>
-      <w:proofErr w:type="gramEnd"/>
-      <w:r>
-        <w:t xml:space="preserve"> Stand. Es kann jederzeit auf ein altes zurückgegriffen werden. Falls der </w:t>
-      </w:r>
-      <w:proofErr w:type="spellStart"/>
-      <w:r>
-        <w:t>erstfall</w:t>
-      </w:r>
-      <w:proofErr w:type="spellEnd"/>
-      <w:r>
-        <w:t xml:space="preserve"> von einem </w:t>
-      </w:r>
-      <w:proofErr w:type="spellStart"/>
-      <w:r>
-        <w:t>haar</w:t>
+        <w:t>Zur gegenmasnahme existiert ein Backup auf einem USB-Stick, ein lokales Git-backup sowie ein äffentliches auf GitHub . Alle Backups sind immer auf dem selben Stand. Es kann jederzeit auf ein altes zurückgegriffen werden. Falls der erstfall von einem haar</w:t>
       </w:r>
       <w:r>
         <w:t>d</w:t>
       </w:r>
       <w:r>
-        <w:t>diskfehler</w:t>
-      </w:r>
-      <w:proofErr w:type="spellEnd"/>
-      <w:r>
-        <w:t xml:space="preserve"> passiert, kann an einem anderen Arbeitsplatz weiter gearbeitet werden.</w:t>
+        <w:t>diskfehler passiert, kann an einem anderen Arbeitsplatz weiter gearbeitet werden.</w:t>
       </w:r>
     </w:p>
     <w:p/>
@@ -10740,31 +10190,7 @@
     </w:p>
     <w:p>
       <w:r>
-        <w:t xml:space="preserve">Bei einer Arbeit von knapp 10 Arbeitstagen und </w:t>
-      </w:r>
-      <w:proofErr w:type="spellStart"/>
-      <w:r>
-        <w:t>eriner</w:t>
-      </w:r>
-      <w:proofErr w:type="spellEnd"/>
-      <w:r>
-        <w:t xml:space="preserve"> knapp </w:t>
-      </w:r>
-      <w:proofErr w:type="spellStart"/>
-      <w:r>
-        <w:t>bemessenenZeit</w:t>
-      </w:r>
-      <w:proofErr w:type="spellEnd"/>
-      <w:r>
-        <w:t xml:space="preserve"> sind Zeitprobleme eine der grössten Probleme, die während der Arbeit auftreten können. Falls unvorhergesehene Probleme oder zusätzliche Arbeiten aufkommen, führt das zu einer </w:t>
-      </w:r>
-      <w:proofErr w:type="spellStart"/>
-      <w:r>
-        <w:t>veränderung</w:t>
-      </w:r>
-      <w:proofErr w:type="spellEnd"/>
-      <w:r>
-        <w:t xml:space="preserve"> des Zeitplanes und somit zur Zeitverzögerung des Projekts.</w:t>
+        <w:t>Bei einer Arbeit von knapp 10 Arbeitstagen und eriner knapp bemessenenZeit sind Zeitprobleme eine der grössten Probleme, die während der Arbeit auftreten können. Falls unvorhergesehene Probleme oder zusätzliche Arbeiten aufkommen, führt das zu einer veränderung des Zeitplanes und somit zur Zeitverzögerung des Projekts.</w:t>
       </w:r>
     </w:p>
     <w:p/>
@@ -10780,47 +10206,7 @@
     </w:p>
     <w:p>
       <w:r>
-        <w:t xml:space="preserve">Die </w:t>
-      </w:r>
-      <w:proofErr w:type="spellStart"/>
-      <w:r>
-        <w:t>Warscheinlichkeit</w:t>
-      </w:r>
-      <w:proofErr w:type="spellEnd"/>
-      <w:r>
-        <w:t xml:space="preserve"> für Zeitprobleme sind </w:t>
-      </w:r>
-      <w:proofErr w:type="spellStart"/>
-      <w:r>
-        <w:t>sher</w:t>
-      </w:r>
-      <w:proofErr w:type="spellEnd"/>
-      <w:r>
-        <w:t xml:space="preserve"> hoch. Es </w:t>
-      </w:r>
-      <w:proofErr w:type="spellStart"/>
-      <w:r>
-        <w:t>goibt</w:t>
-      </w:r>
-      <w:proofErr w:type="spellEnd"/>
-      <w:r>
-        <w:t xml:space="preserve"> viele Fehler die bei der </w:t>
-      </w:r>
-      <w:proofErr w:type="spellStart"/>
-      <w:r>
-        <w:t>zeitplanung</w:t>
-      </w:r>
-      <w:proofErr w:type="spellEnd"/>
-      <w:r>
-        <w:t xml:space="preserve"> vor allem als </w:t>
-      </w:r>
-      <w:proofErr w:type="spellStart"/>
-      <w:r>
-        <w:t>leie</w:t>
-      </w:r>
-      <w:proofErr w:type="spellEnd"/>
-      <w:r>
-        <w:t xml:space="preserve"> gemacht werden können. So können für verschiedene Punkte zu viel Zeit gebraucht werden oder allgemein die bemessene Zeit falsch b</w:t>
+        <w:t>Die Warscheinlichkeit für Zeitprobleme sind sher hoch. Es goibt viele Fehler die bei der zeitplanung vor allem als leie gemacht werden können. So können für verschiedene Punkte zu viel Zeit gebraucht werden oder allgemein die bemessene Zeit falsch b</w:t>
       </w:r>
       <w:r>
         <w:t>e</w:t>
@@ -10839,29 +10225,8 @@
       </w:r>
     </w:p>
     <w:p>
-      <w:proofErr w:type="spellStart"/>
-      <w:r>
-        <w:t>Zeittprobleme</w:t>
-      </w:r>
-      <w:proofErr w:type="spellEnd"/>
-      <w:r>
-        <w:t xml:space="preserve"> können von nicht korrigieren eines Textes bis zur nicht </w:t>
-      </w:r>
-      <w:proofErr w:type="spellStart"/>
-      <w:r>
-        <w:t>fertigstellung</w:t>
-      </w:r>
-      <w:proofErr w:type="spellEnd"/>
-      <w:r>
-        <w:t xml:space="preserve"> des Projektes führen. Das verpassen des </w:t>
-      </w:r>
-      <w:proofErr w:type="spellStart"/>
-      <w:r>
-        <w:t>Abgebetermins</w:t>
-      </w:r>
-      <w:proofErr w:type="spellEnd"/>
-      <w:r>
-        <w:t xml:space="preserve"> ist dabei auch ein Problem das auftreten könnte. Jedoch würde ich lieber ein nicht fertiges Produkt abgeben als diesen zu verpassen.</w:t>
+      <w:r>
+        <w:t>Zeittprobleme können von nicht korrigieren eines Textes bis zur nicht fertigstellung des Projektes führen. Das verpassen des Abgebetermins ist dabei auch ein Problem das auftreten könnte. Jedoch würde ich lieber ein nicht fertiges Produkt abgeben als diesen zu verpassen.</w:t>
       </w:r>
     </w:p>
     <w:p/>
@@ -10875,23 +10240,7 @@
     </w:p>
     <w:p>
       <w:r>
-        <w:t xml:space="preserve">Um genügend </w:t>
-      </w:r>
-      <w:proofErr w:type="spellStart"/>
-      <w:r>
-        <w:t>zeit</w:t>
-      </w:r>
-      <w:proofErr w:type="spellEnd"/>
-      <w:r>
-        <w:t xml:space="preserve"> für alles zu haben, wurde ein </w:t>
-      </w:r>
-      <w:proofErr w:type="spellStart"/>
-      <w:r>
-        <w:t>Buffertag</w:t>
-      </w:r>
-      <w:proofErr w:type="spellEnd"/>
-      <w:r>
-        <w:t xml:space="preserve"> eingeplant. An diesem kö</w:t>
+        <w:t>Um genügend zeit für alles zu haben, wurde ein Buffertag eingeplant. An diesem kö</w:t>
       </w:r>
       <w:r>
         <w:t>n</w:t>
@@ -10920,75 +10269,19 @@
     </w:p>
     <w:p>
       <w:r>
-        <w:t xml:space="preserve">Falls schon vor dem </w:t>
-      </w:r>
-      <w:proofErr w:type="spellStart"/>
-      <w:r>
-        <w:t>Buffertag</w:t>
-      </w:r>
-      <w:proofErr w:type="spellEnd"/>
-      <w:r>
-        <w:t xml:space="preserve"> bemerkt wird, das bestimmte arbeiten mehr </w:t>
-      </w:r>
-      <w:proofErr w:type="spellStart"/>
-      <w:r>
-        <w:t>zeit</w:t>
-      </w:r>
-      <w:proofErr w:type="spellEnd"/>
-      <w:r>
-        <w:t xml:space="preserve"> benöt</w:t>
+        <w:t>Falls schon vor dem Buffertag bemerkt wird, das bestimmte arbeiten mehr zeit benöt</w:t>
       </w:r>
       <w:r>
         <w:t>i</w:t>
       </w:r>
       <w:r>
-        <w:t xml:space="preserve">gen, kann noch etwas dagegen getan werden. Wie zum </w:t>
-      </w:r>
-      <w:proofErr w:type="spellStart"/>
-      <w:r>
-        <w:t>beispiel</w:t>
-      </w:r>
-      <w:proofErr w:type="spellEnd"/>
-      <w:r>
-        <w:t xml:space="preserve"> den Fokus auf etwas anderes setzen oder im Notfall mehr gearbeitet werden. Falls erst am </w:t>
-      </w:r>
-      <w:proofErr w:type="spellStart"/>
-      <w:r>
-        <w:t>Buffertag</w:t>
-      </w:r>
-      <w:proofErr w:type="spellEnd"/>
-      <w:r>
-        <w:t xml:space="preserve"> Pro</w:t>
+        <w:t>gen, kann noch etwas dagegen getan werden. Wie zum beispiel den Fokus auf etwas anderes setzen oder im Notfall mehr gearbeitet werden. Falls erst am Buffertag Pro</w:t>
       </w:r>
       <w:r>
         <w:t>b</w:t>
       </w:r>
       <w:r>
-        <w:t xml:space="preserve">leme auftreten, kann das fatale </w:t>
-      </w:r>
-      <w:proofErr w:type="spellStart"/>
-      <w:r>
-        <w:t>folgen</w:t>
-      </w:r>
-      <w:proofErr w:type="spellEnd"/>
-      <w:r>
-        <w:t xml:space="preserve"> haben, da der Abgabetermin am selben </w:t>
-      </w:r>
-      <w:proofErr w:type="spellStart"/>
-      <w:r>
-        <w:t>tgag</w:t>
-      </w:r>
-      <w:proofErr w:type="spellEnd"/>
-      <w:r>
-        <w:t xml:space="preserve"> ist. Es könnte sein, dass diese </w:t>
-      </w:r>
-      <w:proofErr w:type="spellStart"/>
-      <w:r>
-        <w:t>probleme</w:t>
-      </w:r>
-      <w:proofErr w:type="spellEnd"/>
-      <w:r>
-        <w:t xml:space="preserve"> dann ignoriert werden müssten, um diesen zu verpassen und automatischen Notenabzug zu erhalten.</w:t>
+        <w:t>leme auftreten, kann das fatale folgen haben, da der Abgabetermin am selben tgag ist. Es könnte sein, dass diese probleme dann ignoriert werden müssten, um diesen zu verpassen und automatischen Notenabzug zu erhalten.</w:t>
       </w:r>
     </w:p>
     <w:p>
@@ -11017,15 +10310,7 @@
         <w:t>e</w:t>
       </w:r>
       <w:r>
-        <w:t xml:space="preserve">ser Browser hat seine </w:t>
-      </w:r>
-      <w:proofErr w:type="spellStart"/>
-      <w:r>
-        <w:t>eigenheiten</w:t>
-      </w:r>
-      <w:proofErr w:type="spellEnd"/>
-      <w:r>
-        <w:t xml:space="preserve"> und kann zum Beispiel in der Darstellung des g</w:t>
+        <w:t>ser Browser hat seine eigenheiten und kann zum Beispiel in der Darstellung des g</w:t>
       </w:r>
       <w:r>
         <w:t>e</w:t>
@@ -11045,31 +10330,7 @@
     </w:p>
     <w:p>
       <w:r>
-        <w:t xml:space="preserve">Browserprobleme werden vor allem </w:t>
-      </w:r>
-      <w:proofErr w:type="spellStart"/>
-      <w:r>
-        <w:t>bbei</w:t>
-      </w:r>
-      <w:proofErr w:type="spellEnd"/>
-      <w:r>
-        <w:t xml:space="preserve"> der Darstellung des GUI auftreten können. Die </w:t>
-      </w:r>
-      <w:proofErr w:type="spellStart"/>
-      <w:r>
-        <w:t>Warscheinlichkeit</w:t>
-      </w:r>
-      <w:proofErr w:type="spellEnd"/>
-      <w:r>
-        <w:t xml:space="preserve"> hält sich meiner </w:t>
-      </w:r>
-      <w:proofErr w:type="spellStart"/>
-      <w:r>
-        <w:t>erfahrungen</w:t>
-      </w:r>
-      <w:proofErr w:type="spellEnd"/>
-      <w:r>
-        <w:t xml:space="preserve"> etwa bei 60%</w:t>
+        <w:t>Browserprobleme werden vor allem bbei der Darstellung des GUI auftreten können. Die Warscheinlichkeit hält sich meiner erfahrungen etwa bei 60%</w:t>
       </w:r>
       <w:r>
         <w:t>.</w:t>
@@ -11086,15 +10347,7 @@
     </w:p>
     <w:p>
       <w:r>
-        <w:t xml:space="preserve">Bei Browserproblemen wird es zu Zeitverzögerungen kommen, welche wiederum zu fatalen </w:t>
-      </w:r>
-      <w:proofErr w:type="spellStart"/>
-      <w:r>
-        <w:t>folgen</w:t>
-      </w:r>
-      <w:proofErr w:type="spellEnd"/>
-      <w:r>
-        <w:t xml:space="preserve"> führen können. </w:t>
+        <w:t xml:space="preserve">Bei Browserproblemen wird es zu Zeitverzögerungen kommen, welche wiederum zu fatalen folgen führen können. </w:t>
       </w:r>
     </w:p>
     <w:p/>
@@ -11108,43 +10361,11 @@
     </w:p>
     <w:p>
       <w:r>
-        <w:t xml:space="preserve">Um den Problem entgegenzukommen wird das Frame Work Bootstrap benutzt. Dieses hat </w:t>
-      </w:r>
-      <w:proofErr w:type="spellStart"/>
-      <w:r>
-        <w:t>hat</w:t>
-      </w:r>
-      <w:proofErr w:type="spellEnd"/>
-      <w:r>
-        <w:t xml:space="preserve"> bereits viele </w:t>
-      </w:r>
-      <w:proofErr w:type="spellStart"/>
-      <w:r>
-        <w:t>probleme</w:t>
-      </w:r>
-      <w:proofErr w:type="spellEnd"/>
-      <w:r>
-        <w:t xml:space="preserve"> der unterschiedlichen  &lt;</w:t>
-      </w:r>
-      <w:proofErr w:type="spellStart"/>
-      <w:r>
-        <w:t>browsert</w:t>
-      </w:r>
-      <w:proofErr w:type="spellEnd"/>
-      <w:r>
-        <w:t xml:space="preserve"> gelöst. Somit kann der </w:t>
+        <w:t xml:space="preserve">Um den Problem entgegenzukommen wird das Frame Work Bootstrap benutzt. Dieses hat hat bereits viele probleme der unterschiedlichen  &lt;browsert gelöst. Somit kann der </w:t>
       </w:r>
       <w:r>
         <w:lastRenderedPageBreak/>
-        <w:t xml:space="preserve">Fokus auf etwas anderes gelegt werden und das Styling der Webseite muss sich nicht viel </w:t>
-      </w:r>
-      <w:proofErr w:type="spellStart"/>
-      <w:r>
-        <w:t>gekümmertt</w:t>
-      </w:r>
-      <w:proofErr w:type="spellEnd"/>
-      <w:r>
-        <w:t xml:space="preserve"> werden</w:t>
+        <w:t>Fokus auf etwas anderes gelegt werden und das Styling der Webseite muss sich nicht viel gekümmertt werden</w:t>
       </w:r>
     </w:p>
     <w:p/>
@@ -11158,77 +10379,13 @@
     </w:p>
     <w:p>
       <w:r>
-        <w:t xml:space="preserve">Falls dennoch Probleme auftreten muss der Fehler ausgewertet werden. Falls der </w:t>
-      </w:r>
-      <w:proofErr w:type="spellStart"/>
-      <w:r>
-        <w:t>F</w:t>
+        <w:t>Falls dennoch Probleme auftreten muss der Fehler ausgewertet werden. Falls der F</w:t>
       </w:r>
       <w:r>
         <w:t>e</w:t>
       </w:r>
       <w:r>
-        <w:t>her</w:t>
-      </w:r>
-      <w:proofErr w:type="spellEnd"/>
-      <w:r>
-        <w:t xml:space="preserve"> nur optisch ist und nicht die </w:t>
-      </w:r>
-      <w:proofErr w:type="spellStart"/>
-      <w:r>
-        <w:t>Funtionalität</w:t>
-      </w:r>
-      <w:proofErr w:type="spellEnd"/>
-      <w:r>
-        <w:t xml:space="preserve"> der Applikation </w:t>
-      </w:r>
-      <w:proofErr w:type="spellStart"/>
-      <w:r>
-        <w:t>winschränkt</w:t>
-      </w:r>
-      <w:proofErr w:type="spellEnd"/>
-      <w:r>
-        <w:t xml:space="preserve">, kann dieser </w:t>
-      </w:r>
-      <w:proofErr w:type="spellStart"/>
-      <w:r>
-        <w:t>fehler</w:t>
-      </w:r>
-      <w:proofErr w:type="spellEnd"/>
-      <w:r>
-        <w:t xml:space="preserve"> in der </w:t>
-      </w:r>
-      <w:proofErr w:type="spellStart"/>
-      <w:r>
-        <w:t>Bufferzeit</w:t>
-      </w:r>
-      <w:proofErr w:type="spellEnd"/>
-      <w:r>
-        <w:t xml:space="preserve"> oder einer </w:t>
-      </w:r>
-      <w:proofErr w:type="spellStart"/>
-      <w:r>
-        <w:t>nchsten</w:t>
-      </w:r>
-      <w:proofErr w:type="spellEnd"/>
-      <w:r>
-        <w:t xml:space="preserve"> Version der Applikation bearbeitet werden. Falls das Problem </w:t>
-      </w:r>
-      <w:proofErr w:type="spellStart"/>
-      <w:r>
-        <w:t>mdie</w:t>
-      </w:r>
-      <w:proofErr w:type="spellEnd"/>
-      <w:r>
-        <w:t xml:space="preserve"> Funktionalität </w:t>
-      </w:r>
-      <w:proofErr w:type="spellStart"/>
-      <w:r>
-        <w:t>einschränk</w:t>
-      </w:r>
-      <w:proofErr w:type="spellEnd"/>
-      <w:r>
-        <w:t>, muss sofort gehandelt werden und das Problem manuell mit Hilfe von &gt;Dritter und Internet gelöst werden.</w:t>
+        <w:t>her nur optisch ist und nicht die Funtionalität der Applikation winschränkt, kann dieser fehler in der Bufferzeit oder einer nchsten Version der Applikation bearbeitet werden. Falls das Problem mdie Funktionalität einschränk, muss sofort gehandelt werden und das Problem manuell mit Hilfe von &gt;Dritter und Internet gelöst werden.</w:t>
       </w:r>
     </w:p>
     <w:p/>
@@ -11250,132 +10407,12 @@
     </w:p>
     <w:p>
       <w:r>
-        <w:t xml:space="preserve">Bootstrap ist das meist genutzte </w:t>
-      </w:r>
-      <w:proofErr w:type="spellStart"/>
-      <w:r>
-        <w:t>front</w:t>
-      </w:r>
-      <w:proofErr w:type="spellEnd"/>
-      <w:r>
-        <w:t xml:space="preserve">-end  </w:t>
-      </w:r>
-      <w:proofErr w:type="spellStart"/>
-      <w:r>
-        <w:t>Framwork</w:t>
-      </w:r>
-      <w:proofErr w:type="spellEnd"/>
-      <w:r>
-        <w:t xml:space="preserve">, welches für </w:t>
-      </w:r>
-      <w:proofErr w:type="spellStart"/>
-      <w:r>
-        <w:t>Responive</w:t>
-      </w:r>
-      <w:proofErr w:type="spellEnd"/>
-      <w:r>
-        <w:t xml:space="preserve"> mobile-first Webseiten genutzt wird.  Viele Webseiten heutzutage benutzen dieses Framework. Die Meinungen von </w:t>
-      </w:r>
-      <w:proofErr w:type="spellStart"/>
-      <w:r>
-        <w:t>personen</w:t>
-      </w:r>
-      <w:proofErr w:type="spellEnd"/>
-      <w:r>
-        <w:t xml:space="preserve"> zum </w:t>
-      </w:r>
-      <w:proofErr w:type="spellStart"/>
-      <w:r>
-        <w:t>nuzen</w:t>
-      </w:r>
-      <w:proofErr w:type="spellEnd"/>
-      <w:r>
-        <w:t xml:space="preserve"> dieses </w:t>
-      </w:r>
-      <w:proofErr w:type="spellStart"/>
-      <w:r>
-        <w:t>frameworks</w:t>
-      </w:r>
-      <w:proofErr w:type="spellEnd"/>
-      <w:r>
-        <w:t xml:space="preserve"> unterscheiden sich von </w:t>
-      </w:r>
-      <w:proofErr w:type="spellStart"/>
-      <w:r>
-        <w:t>person</w:t>
-      </w:r>
-      <w:proofErr w:type="spellEnd"/>
-      <w:r>
-        <w:t xml:space="preserve"> zu </w:t>
-      </w:r>
-      <w:proofErr w:type="spellStart"/>
-      <w:r>
-        <w:t>person</w:t>
-      </w:r>
-      <w:proofErr w:type="spellEnd"/>
-      <w:r>
-        <w:t xml:space="preserve"> sehr stark. Viele </w:t>
-      </w:r>
-      <w:proofErr w:type="spellStart"/>
-      <w:r>
-        <w:t>Persoenen</w:t>
-      </w:r>
-      <w:proofErr w:type="spellEnd"/>
-      <w:r>
-        <w:t xml:space="preserve"> lieben es, </w:t>
-      </w:r>
-      <w:proofErr w:type="spellStart"/>
-      <w:r>
-        <w:t>währdem</w:t>
-      </w:r>
-      <w:proofErr w:type="spellEnd"/>
-      <w:r>
-        <w:t xml:space="preserve"> es andere hassen. Die Benutzung ist also bei Entwicklern umstritten. </w:t>
-      </w:r>
-    </w:p>
-    <w:p>
-      <w:r>
-        <w:t xml:space="preserve">Um die Entscheidung Bootstrap zu </w:t>
-      </w:r>
-      <w:proofErr w:type="spellStart"/>
-      <w:r>
-        <w:t>enutzen</w:t>
-      </w:r>
-      <w:proofErr w:type="spellEnd"/>
-      <w:r>
-        <w:t xml:space="preserve"> besser aufzuzeigen, sind </w:t>
-      </w:r>
-      <w:proofErr w:type="spellStart"/>
-      <w:r>
-        <w:t>hhier</w:t>
-      </w:r>
-      <w:proofErr w:type="spellEnd"/>
-      <w:r>
-        <w:t xml:space="preserve"> die </w:t>
-      </w:r>
-      <w:proofErr w:type="spellStart"/>
-      <w:r>
-        <w:t>grösten</w:t>
-      </w:r>
-      <w:proofErr w:type="spellEnd"/>
-      <w:r>
-        <w:t xml:space="preserve"> Vor und </w:t>
-      </w:r>
-      <w:proofErr w:type="spellStart"/>
-      <w:r>
-        <w:t>nachteile</w:t>
-      </w:r>
-      <w:proofErr w:type="spellEnd"/>
-      <w:r>
-        <w:t xml:space="preserve"> von </w:t>
-      </w:r>
-      <w:proofErr w:type="spellStart"/>
-      <w:r>
-        <w:t>bootstrap</w:t>
-      </w:r>
-      <w:proofErr w:type="spellEnd"/>
-      <w:r>
-        <w:t>:</w:t>
+        <w:t xml:space="preserve">Bootstrap ist das meist genutzte front-end  Framwork, welches für Responive mobile-first Webseiten genutzt wird.  Viele Webseiten heutzutage benutzen dieses Framework. Die Meinungen von personen zum nuzen dieses frameworks unterscheiden sich von person zu person sehr stark. Viele Persoenen lieben es, währdem es andere hassen. Die Benutzung ist also bei Entwicklern umstritten. </w:t>
+      </w:r>
+    </w:p>
+    <w:p>
+      <w:r>
+        <w:t>Um die Entscheidung Bootstrap zu enutzen besser aufzuzeigen, sind hhier die grösten Vor und nachteile von bootstrap:</w:t>
       </w:r>
     </w:p>
     <w:p/>
@@ -11408,13 +10445,8 @@
         </w:numPr>
       </w:pPr>
       <w:r>
-        <w:t xml:space="preserve">Erlaubt schnelles </w:t>
-      </w:r>
-      <w:proofErr w:type="spellStart"/>
-      <w:r>
-        <w:t>Prototyping</w:t>
-      </w:r>
-      <w:proofErr w:type="spellEnd"/>
+        <w:t>Erlaubt schnelles Prototyping</w:t>
+      </w:r>
     </w:p>
     <w:p>
       <w:pPr>
@@ -11437,15 +10469,7 @@
         </w:numPr>
       </w:pPr>
       <w:r>
-        <w:t xml:space="preserve">Unterstützt JavaScript und </w:t>
-      </w:r>
-      <w:proofErr w:type="spellStart"/>
-      <w:r>
-        <w:t>jQuery</w:t>
-      </w:r>
-      <w:proofErr w:type="spellEnd"/>
-      <w:r>
-        <w:t xml:space="preserve"> </w:t>
+        <w:t xml:space="preserve">Unterstützt JavaScript und jQuery </w:t>
       </w:r>
     </w:p>
     <w:p>
@@ -11555,15 +10579,7 @@
         <w:spacing w:after="200"/>
       </w:pPr>
       <w:r>
-        <w:t xml:space="preserve">Bootstrap legt den </w:t>
-      </w:r>
-      <w:proofErr w:type="spellStart"/>
-      <w:r>
-        <w:t>schwerpunkt</w:t>
-      </w:r>
-      <w:proofErr w:type="spellEnd"/>
-      <w:r>
-        <w:t xml:space="preserve"> nicht auf das Design</w:t>
+        <w:t>Bootstrap legt den schwerpunkt nicht auf das Design</w:t>
       </w:r>
     </w:p>
     <w:p>
@@ -11604,13 +10620,8 @@
       <w:r>
         <w:t xml:space="preserve">Bootstrap Updates sind mühsam und oft wird die Version mit welcher die </w:t>
       </w:r>
-      <w:proofErr w:type="spellStart"/>
-      <w:r>
-        <w:t>bseite</w:t>
-      </w:r>
-      <w:proofErr w:type="spellEnd"/>
-      <w:r>
-        <w:t xml:space="preserve"> erstellt wurde die finale Version für die Seite</w:t>
+      <w:r>
+        <w:t>bseite erstellt wurde die finale Version für die Seite</w:t>
       </w:r>
       <w:r>
         <w:t>.</w:t>
@@ -11621,42 +10632,18 @@
         <w:pStyle w:val="berschrift2"/>
       </w:pPr>
       <w:r>
-        <w:t xml:space="preserve">Wieso Bootstrap </w:t>
-      </w:r>
-      <w:proofErr w:type="spellStart"/>
-      <w:r>
-        <w:t>bewnutz</w:t>
-      </w:r>
-      <w:proofErr w:type="spellEnd"/>
-      <w:r>
-        <w:t xml:space="preserve"> wird</w:t>
-      </w:r>
-    </w:p>
-    <w:p>
-      <w:r>
-        <w:t xml:space="preserve">Bootstrap bietet mit dem bereits vorhandenen CSS und dem </w:t>
-      </w:r>
-      <w:proofErr w:type="spellStart"/>
-      <w:r>
-        <w:t>grid</w:t>
-      </w:r>
-      <w:proofErr w:type="spellEnd"/>
-      <w:r>
-        <w:t xml:space="preserve"> System eine vorha</w:t>
+        <w:t>Wieso Bootstrap bewnutz wird</w:t>
+      </w:r>
+    </w:p>
+    <w:p>
+      <w:r>
+        <w:t>Bootstrap bietet mit dem bereits vorhandenen CSS und dem grid System eine vorha</w:t>
       </w:r>
       <w:r>
         <w:t>n</w:t>
       </w:r>
       <w:r>
-        <w:t xml:space="preserve">dene </w:t>
-      </w:r>
-      <w:proofErr w:type="spellStart"/>
-      <w:r>
-        <w:t>Strucktur</w:t>
-      </w:r>
-      <w:proofErr w:type="spellEnd"/>
-      <w:r>
-        <w:t xml:space="preserve"> an welcher man nicht viel arbeiten muss. </w:t>
+        <w:t xml:space="preserve">dene Strucktur an welcher man nicht viel arbeiten muss. </w:t>
       </w:r>
       <w:r>
         <w:t>Da Bootstrap sehr gut Dok</w:t>
@@ -11672,55 +10659,7 @@
         <w:t>h</w:t>
       </w:r>
       <w:r>
-        <w:t xml:space="preserve">te, ohne viel eigenes CSS zu schreiben. Das spart bei der </w:t>
-      </w:r>
-      <w:proofErr w:type="spellStart"/>
-      <w:r>
-        <w:t>entwicklung</w:t>
-      </w:r>
-      <w:proofErr w:type="spellEnd"/>
-      <w:r>
-        <w:t xml:space="preserve"> sehr viel </w:t>
-      </w:r>
-      <w:proofErr w:type="spellStart"/>
-      <w:r>
-        <w:t>arbeit</w:t>
-      </w:r>
-      <w:proofErr w:type="spellEnd"/>
-      <w:r>
-        <w:t xml:space="preserve"> und </w:t>
-      </w:r>
-      <w:proofErr w:type="spellStart"/>
-      <w:r>
-        <w:t>vorallem</w:t>
-      </w:r>
-      <w:proofErr w:type="spellEnd"/>
-      <w:r>
-        <w:t xml:space="preserve"> Zeit. Das Bootstrap design ist so weit verbreitet, das das </w:t>
-      </w:r>
-      <w:proofErr w:type="spellStart"/>
-      <w:r>
-        <w:t>aussehen</w:t>
-      </w:r>
-      <w:proofErr w:type="spellEnd"/>
-      <w:r>
-        <w:t xml:space="preserve"> nicht negativ auftritt. </w:t>
-      </w:r>
-      <w:proofErr w:type="spellStart"/>
-      <w:r>
-        <w:t>Bootsrap</w:t>
-      </w:r>
-      <w:proofErr w:type="spellEnd"/>
-      <w:r>
-        <w:t xml:space="preserve"> erlaubt schnelle </w:t>
-      </w:r>
-      <w:proofErr w:type="spellStart"/>
-      <w:r>
-        <w:t>entscheidungen</w:t>
-      </w:r>
-      <w:proofErr w:type="spellEnd"/>
-      <w:r>
-        <w:t>.</w:t>
+        <w:t>te, ohne viel eigenes CSS zu schreiben. Das spart bei der entwicklung sehr viel arbeit und vorallem Zeit. Das Bootstrap design ist so weit verbreitet, das das aussehen nicht negativ auftritt. Bootsrap erlaubt schnelle entscheidungen.</w:t>
       </w:r>
     </w:p>
     <w:p/>
@@ -11761,21 +10700,8 @@
       <w:pPr>
         <w:pStyle w:val="berschrift2"/>
       </w:pPr>
-      <w:proofErr w:type="spellStart"/>
-      <w:r>
-        <w:t>Lessons</w:t>
-      </w:r>
-      <w:proofErr w:type="spellEnd"/>
-      <w:r>
-        <w:t xml:space="preserve"> </w:t>
-      </w:r>
-      <w:proofErr w:type="spellStart"/>
-      <w:r>
-        <w:t>learned</w:t>
-      </w:r>
-      <w:proofErr w:type="spellEnd"/>
-      <w:r>
-        <w:t xml:space="preserve"> &amp; Was ist gut gelaufen</w:t>
+      <w:r>
+        <w:t>Lessons learned &amp; Was ist gut gelaufen</w:t>
       </w:r>
     </w:p>
     <w:p>
@@ -11825,12 +10751,10 @@
         <w:pStyle w:val="berschrift2"/>
       </w:pPr>
       <w:bookmarkStart w:id="53" w:name="_Toc447699460"/>
-      <w:proofErr w:type="spellStart"/>
       <w:r>
         <w:t>Versionierung</w:t>
       </w:r>
       <w:bookmarkEnd w:id="53"/>
-      <w:proofErr w:type="spellEnd"/>
     </w:p>
     <w:p>
       <w:pPr>
@@ -11876,15 +10800,7 @@
         <w:t xml:space="preserve">Darstellung </w:t>
       </w:r>
       <w:r>
-        <w:t xml:space="preserve">der </w:t>
-      </w:r>
-      <w:proofErr w:type="spellStart"/>
-      <w:r>
-        <w:t>Versionierung</w:t>
-      </w:r>
-      <w:proofErr w:type="spellEnd"/>
-      <w:r>
-        <w:t xml:space="preserve"> </w:t>
+        <w:t xml:space="preserve">der Versionierung </w:t>
       </w:r>
       <w:r>
         <w:t>übernommen und erweitert.</w:t>
@@ -12254,7 +11170,7 @@
         <w:rStyle w:val="Seitenzahl"/>
         <w:noProof/>
       </w:rPr>
-      <w:t>10</w:t>
+      <w:t>11</w:t>
     </w:r>
     <w:r>
       <w:rPr>
@@ -12357,14 +11273,7 @@
                             </w:r>
                             <w:r>
                               <w:tab/>
-                            </w:r>
-                            <w:proofErr w:type="spellStart"/>
-                            <w:r>
-                              <w:t>Aeschenplatz</w:t>
-                            </w:r>
-                            <w:proofErr w:type="spellEnd"/>
-                            <w:r>
-                              <w:t xml:space="preserve"> 7</w:t>
+                              <w:t>Aeschenplatz 7</w:t>
                             </w:r>
                             <w:r>
                               <w:tab/>
@@ -12388,27 +11297,9 @@
                             <w:pPr>
                               <w:pStyle w:val="Fuzeile"/>
                             </w:pPr>
-                            <w:proofErr w:type="spellStart"/>
                             <w:r>
-                              <w:t>Association</w:t>
+                              <w:t>Association suisse des banquiers</w:t>
                             </w:r>
-                            <w:proofErr w:type="spellEnd"/>
-                            <w:r>
-                              <w:t xml:space="preserve"> </w:t>
-                            </w:r>
-                            <w:proofErr w:type="spellStart"/>
-                            <w:r>
-                              <w:t>suisse</w:t>
-                            </w:r>
-                            <w:proofErr w:type="spellEnd"/>
-                            <w:r>
-                              <w:t xml:space="preserve"> des </w:t>
-                            </w:r>
-                            <w:proofErr w:type="spellStart"/>
-                            <w:r>
-                              <w:t>banquiers</w:t>
-                            </w:r>
-                            <w:proofErr w:type="spellEnd"/>
                             <w:r>
                               <w:tab/>
                               <w:t>Postfach 4182</w:t>
@@ -12967,7 +11858,7 @@
         <v:path o:extrusionok="f" gradientshapeok="t" o:connecttype="rect"/>
         <o:lock v:ext="edit" aspectratio="t"/>
       </v:shapetype>
-      <v:shape id="_x0000_i1030" type="#_x0000_t75" style="width:10.95pt;height:10.95pt" o:bullet="t">
+      <v:shape id="_x0000_i1028" type="#_x0000_t75" style="width:10.95pt;height:10.95pt" o:bullet="t">
         <v:imagedata r:id="rId1" o:title="mso41"/>
       </v:shape>
     </w:pict>
@@ -18642,7 +17533,7 @@
 </file>
 
 <file path=customXml/itemProps1.xml><?xml version="1.0" encoding="utf-8"?>
-<ds:datastoreItem xmlns:ds="http://schemas.openxmlformats.org/officeDocument/2006/customXml" ds:itemID="{047574FE-61B9-4ABE-BFCF-A907346FAE68}">
+<ds:datastoreItem xmlns:ds="http://schemas.openxmlformats.org/officeDocument/2006/customXml" ds:itemID="{29077CA6-372D-42FB-862B-D457D6378CDB}">
   <ds:schemaRefs>
     <ds:schemaRef ds:uri="http://schemas.openxmlformats.org/officeDocument/2006/bibliography"/>
   </ds:schemaRefs>

</xml_diff>